<commit_message>
updated collision detection and lights
</commit_message>
<xml_diff>
--- a/P4-Project-Writeup.docx
+++ b/P4-Project-Writeup.docx
@@ -309,53 +309,238 @@
       </w:pPr>
       <w:r>
         <w:lastRenderedPageBreak/>
-        <w:t>How to Play</w:t>
-      </w:r>
-      <w:r>
-        <w:t>:</w:t>
-      </w:r>
-    </w:p>
-    <w:p>
-      <w:r>
-        <w:t>- Click and drag mouse to pivot camera.</w:t>
-      </w:r>
-      <w:r>
-        <w:br/>
-        <w:t>- WASD to move the ball (coordinates system does not move with respect to camera).</w:t>
-      </w:r>
-      <w:r>
-        <w:br/>
-      </w:r>
-      <w:r>
-        <w:tab/>
-        <w:t>- Can kick rainbow balls.</w:t>
-      </w:r>
-      <w:r>
-        <w:br/>
-        <w:t xml:space="preserve">- </w:t>
-      </w:r>
-      <w:r>
-        <w:t>Use space to jump or double jump.</w:t>
-      </w:r>
-      <w:r>
-        <w:br/>
-        <w:t xml:space="preserve">- </w:t>
-      </w:r>
-      <w:r>
-        <w:t>Click on rainbow particles to eat them. Alternatively kick them outside the play area to remove them.</w:t>
-      </w:r>
-      <w:r>
-        <w:br/>
-      </w:r>
-      <w:r>
-        <w:tab/>
-        <w:t>- Activate cheat mode once all balls have been removed.</w:t>
+        <w:t>How to Play:</w:t>
+      </w:r>
+    </w:p>
+    <w:p>
+      <w:pPr>
+        <w:pStyle w:val="NormalWeb"/>
+        <w:rPr>
+          <w:color w:val="000000"/>
+          <w:sz w:val="27"/>
+          <w:szCs w:val="27"/>
+        </w:rPr>
+      </w:pPr>
+      <w:r>
+        <w:rPr>
+          <w:color w:val="000000"/>
+          <w:sz w:val="27"/>
+          <w:szCs w:val="27"/>
+        </w:rPr>
+        <w:t>After the game is launched, like any other video game, the WASD keys are implemented and each perform the following:</w:t>
+      </w:r>
+    </w:p>
+    <w:p>
+      <w:pPr>
+        <w:pStyle w:val="NormalWeb"/>
+        <w:rPr>
+          <w:color w:val="000000"/>
+          <w:sz w:val="27"/>
+          <w:szCs w:val="27"/>
+        </w:rPr>
+      </w:pPr>
+      <w:r>
+        <w:rPr>
+          <w:color w:val="000000"/>
+          <w:sz w:val="27"/>
+          <w:szCs w:val="27"/>
+        </w:rPr>
+        <w:t>1. Key ‘W’ moves the ball forward</w:t>
+      </w:r>
+    </w:p>
+    <w:p>
+      <w:pPr>
+        <w:pStyle w:val="NormalWeb"/>
+        <w:rPr>
+          <w:color w:val="000000"/>
+          <w:sz w:val="27"/>
+          <w:szCs w:val="27"/>
+        </w:rPr>
+      </w:pPr>
+      <w:r>
+        <w:rPr>
+          <w:color w:val="000000"/>
+          <w:sz w:val="27"/>
+          <w:szCs w:val="27"/>
+        </w:rPr>
+        <w:t>2. Key ‘S’ moves the ball backward</w:t>
+      </w:r>
+    </w:p>
+    <w:p>
+      <w:pPr>
+        <w:pStyle w:val="NormalWeb"/>
+        <w:rPr>
+          <w:color w:val="000000"/>
+          <w:sz w:val="27"/>
+          <w:szCs w:val="27"/>
+        </w:rPr>
+      </w:pPr>
+      <w:r>
+        <w:rPr>
+          <w:color w:val="000000"/>
+          <w:sz w:val="27"/>
+          <w:szCs w:val="27"/>
+        </w:rPr>
+        <w:t>3. Key ‘D’ moves it to the right and</w:t>
+      </w:r>
+    </w:p>
+    <w:p>
+      <w:pPr>
+        <w:pStyle w:val="NormalWeb"/>
+        <w:rPr>
+          <w:color w:val="000000"/>
+          <w:sz w:val="27"/>
+          <w:szCs w:val="27"/>
+        </w:rPr>
+      </w:pPr>
+      <w:r>
+        <w:rPr>
+          <w:color w:val="000000"/>
+          <w:sz w:val="27"/>
+          <w:szCs w:val="27"/>
+        </w:rPr>
+        <w:t>4. Key ‘A’ moves it to the left.</w:t>
+      </w:r>
+    </w:p>
+    <w:p>
+      <w:pPr>
+        <w:pStyle w:val="NormalWeb"/>
+        <w:rPr>
+          <w:color w:val="000000"/>
+          <w:sz w:val="27"/>
+          <w:szCs w:val="27"/>
+        </w:rPr>
+      </w:pPr>
+      <w:r>
+        <w:rPr>
+          <w:color w:val="000000"/>
+          <w:sz w:val="27"/>
+          <w:szCs w:val="27"/>
+        </w:rPr>
+        <w:t xml:space="preserve">5. Pressing the spacebar make the ball jumps while double pressing it takes the ball extra height especially when the box you’re trying to jump to is far up. Since the boxes are </w:t>
+      </w:r>
+      <w:r>
+        <w:rPr>
+          <w:color w:val="000000"/>
+          <w:sz w:val="27"/>
+          <w:szCs w:val="27"/>
+        </w:rPr>
+        <w:t xml:space="preserve">procedurally </w:t>
+      </w:r>
+      <w:r>
+        <w:rPr>
+          <w:color w:val="000000"/>
+          <w:sz w:val="27"/>
+          <w:szCs w:val="27"/>
+        </w:rPr>
+        <w:t>generated, you can play the game to infinity! While jumping, you could see how far you’ve gone height wise from the “Current height” icon. Your best height is displayed by “Best Height” icon.</w:t>
+      </w:r>
+    </w:p>
+    <w:p>
+      <w:pPr>
+        <w:pStyle w:val="NormalWeb"/>
+        <w:rPr>
+          <w:color w:val="000000"/>
+          <w:sz w:val="27"/>
+          <w:szCs w:val="27"/>
+        </w:rPr>
+      </w:pPr>
+      <w:r>
+        <w:rPr>
+          <w:color w:val="000000"/>
+          <w:sz w:val="27"/>
+          <w:szCs w:val="27"/>
+        </w:rPr>
+        <w:t>6. In some random cases, when you probably missed the box you’re climbing to or you unexpected roll the balls into space while adjusting the ball in preparation to jump, you can either land on one of the boxes below which by chance happened to have been directory below, or you are going to fall right onto the ground. This time, you can continue playing by climbing or restart it the game.</w:t>
+      </w:r>
+    </w:p>
+    <w:p>
+      <w:pPr>
+        <w:pStyle w:val="NormalWeb"/>
+        <w:rPr>
+          <w:color w:val="000000"/>
+          <w:sz w:val="27"/>
+          <w:szCs w:val="27"/>
+        </w:rPr>
+      </w:pPr>
+      <w:r>
+        <w:rPr>
+          <w:color w:val="000000"/>
+          <w:sz w:val="27"/>
+          <w:szCs w:val="27"/>
+        </w:rPr>
+        <w:t>7. At any time of the game, you can use “Restart Game” icon to restart your game.</w:t>
+      </w:r>
+    </w:p>
+    <w:p>
+      <w:pPr>
+        <w:pStyle w:val="NormalWeb"/>
+        <w:rPr>
+          <w:color w:val="000000"/>
+          <w:sz w:val="27"/>
+          <w:szCs w:val="27"/>
+        </w:rPr>
+      </w:pPr>
+      <w:r>
+        <w:rPr>
+          <w:color w:val="000000"/>
+          <w:sz w:val="27"/>
+          <w:szCs w:val="27"/>
+        </w:rPr>
+        <w:t>8. Toggle Detail spice up the view with fogs with intensity increasing with each click up to the max then back to clear sky once more.</w:t>
+      </w:r>
+      <w:r>
+        <w:rPr>
+          <w:color w:val="000000"/>
+          <w:sz w:val="27"/>
+          <w:szCs w:val="27"/>
+        </w:rPr>
+        <w:t xml:space="preserve"> Also try toggling the lights.</w:t>
+      </w:r>
+    </w:p>
+    <w:p>
+      <w:pPr>
+        <w:pStyle w:val="NormalWeb"/>
+      </w:pPr>
+      <w:r>
+        <w:rPr>
+          <w:color w:val="000000"/>
+          <w:sz w:val="27"/>
+          <w:szCs w:val="27"/>
+        </w:rPr>
+        <w:t>9. Change your view by dragging anywhere in the scene.</w:t>
+      </w:r>
+    </w:p>
+    <w:p>
+      <w:pPr>
+        <w:pStyle w:val="NormalWeb"/>
+      </w:pPr>
+      <w:r>
+        <w:rPr>
+          <w:color w:val="000000"/>
+          <w:sz w:val="27"/>
+          <w:szCs w:val="27"/>
+        </w:rPr>
+        <w:t>10</w:t>
+      </w:r>
+      <w:r>
+        <w:rPr>
+          <w:color w:val="000000"/>
+          <w:sz w:val="27"/>
+          <w:szCs w:val="27"/>
+        </w:rPr>
+        <w:t xml:space="preserve">. </w:t>
+      </w:r>
+      <w:r>
+        <w:rPr>
+          <w:color w:val="000000"/>
+          <w:sz w:val="27"/>
+          <w:szCs w:val="27"/>
+        </w:rPr>
+        <w:t>What are the balls for? Can you find the cheat code?</w:t>
       </w:r>
       <w:bookmarkStart w:id="0" w:name="_GoBack"/>
       <w:bookmarkEnd w:id="0"/>
-      <w:r>
-        <w:br/>
-      </w:r>
       <w:r>
         <w:br/>
       </w:r>
@@ -891,6 +1076,22 @@
       <w:spacing w:val="15"/>
     </w:rPr>
   </w:style>
+  <w:style w:type="paragraph" w:styleId="NormalWeb">
+    <w:name w:val="Normal (Web)"/>
+    <w:basedOn w:val="Normal"/>
+    <w:uiPriority w:val="99"/>
+    <w:unhideWhenUsed/>
+    <w:rsid w:val="00FF4FC0"/>
+    <w:pPr>
+      <w:spacing w:before="100" w:beforeAutospacing="1" w:after="100" w:afterAutospacing="1" w:line="240" w:lineRule="auto"/>
+    </w:pPr>
+    <w:rPr>
+      <w:rFonts w:ascii="Times New Roman" w:eastAsia="Times New Roman" w:hAnsi="Times New Roman" w:cs="Times New Roman"/>
+      <w:sz w:val="24"/>
+      <w:szCs w:val="24"/>
+      <w:lang w:val="en-CA" w:eastAsia="zh-TW"/>
+    </w:rPr>
+  </w:style>
 </w:styles>
 </file>
 

</xml_diff>